<commit_message>
fikset tull med første og siste
</commit_message>
<xml_diff>
--- a/static/files/cv-word_static.docx
+++ b/static/files/cv-word_static.docx
@@ -8,20 +8,6 @@
       </w:pPr>
       <w:r>
         <w:t>Curriculum vitae with track record (for researchers)</w:t>
-      </w:r>
-    </w:p>
-    <w:p>
-      <w:pPr>
-        <w:pStyle w:val="FirstParagraph"/>
-      </w:pPr>
-      <w:r>
-        <w:rPr>
-          <w:rStyle w:val="BigFont"/>
-        </w:rPr>
-        <w:t>Role in the project</w:t>
-      </w:r>
-      <w:r>
-        <w:t>    Project manager ☐     Project participant ☒</w:t>
       </w:r>
     </w:p>
     <w:p>
@@ -1629,7 +1615,6 @@
                 <w:color w:val="000000"/>
                 <w:szCs w:val="22"/>
               </w:rPr>
-              <w:lastRenderedPageBreak/>
               <w:t>2019-</w:t>
             </w:r>
           </w:p>
@@ -1713,6 +1698,7 @@
                 <w:color w:val="000000"/>
                 <w:szCs w:val="22"/>
               </w:rPr>
+              <w:lastRenderedPageBreak/>
               <w:t>2014-</w:t>
             </w:r>
           </w:p>
@@ -3297,7 +3283,27 @@
         <w:pStyle w:val="Overskrift3"/>
       </w:pPr>
       <w:bookmarkStart w:id="6" w:name="track-record"/>
-      <w:r>
+    </w:p>
+    <w:p>
+      <w:pPr>
+        <w:rPr>
+          <w:rFonts w:asciiTheme="majorHAnsi" w:eastAsiaTheme="majorEastAsia" w:hAnsiTheme="majorHAnsi" w:cstheme="majorBidi"/>
+          <w:b/>
+          <w:color w:val="000000" w:themeColor="text1"/>
+          <w:sz w:val="40"/>
+          <w:szCs w:val="36"/>
+        </w:rPr>
+      </w:pPr>
+      <w:r>
+        <w:br w:type="page"/>
+      </w:r>
+    </w:p>
+    <w:p>
+      <w:pPr>
+        <w:pStyle w:val="Overskrift3"/>
+      </w:pPr>
+      <w:r>
+        <w:lastRenderedPageBreak/>
         <w:t>Track record</w:t>
       </w:r>
     </w:p>
@@ -3306,7 +3312,7 @@
         <w:pStyle w:val="FirstParagraph"/>
       </w:pPr>
       <w:r>
-        <w:t xml:space="preserve">I have authored or co-authored more than 102 publications (journal articles, book chapters and reports). I am the first author of 0 peer reviewed journal articles and the senior author on 0. My articles have been cited 2648 times, my </w:t>
+        <w:t xml:space="preserve">I have authored or co-authored more than 102 publications (journal articles, book chapters and reports). I am the first author of 16 peer reviewed journal articles and the senior author on 17. My articles have been cited 2648 times, my </w:t>
       </w:r>
       <w:r>
         <w:rPr>
@@ -3347,11 +3353,7 @@
         <w:t>(Updated 19.04.2024)</w:t>
       </w:r>
       <w:r>
-        <w:t xml:space="preserve">. I am the sole author of a report on social inequalities in child mental health commissioned by the Norwegian Directorate of </w:t>
-      </w:r>
-      <w:r>
-        <w:lastRenderedPageBreak/>
-        <w:t xml:space="preserve">Health, and my research has been featured in several national policy documents, such as the </w:t>
+        <w:t xml:space="preserve">. I am the sole author of a report on social inequalities in child mental health commissioned by the Norwegian Directorate of Health, and my research has been featured in several national policy documents, such as the </w:t>
       </w:r>
       <w:hyperlink r:id="rId8">
         <w:r>
@@ -8117,13 +8119,8 @@
         </w:rPr>
         <w:t xml:space="preserve">. </w:t>
       </w:r>
-      <w:proofErr w:type="spellStart"/>
-      <w:r>
-        <w:t>Helsedirektoratet</w:t>
-      </w:r>
-      <w:proofErr w:type="spellEnd"/>
-      <w:r>
-        <w:t xml:space="preserve"> [Norwegian directorate of Health], 2015.</w:t>
+      <w:r>
+        <w:t>Helsedirektoratet [Norwegian directorate of Health], 2015.</w:t>
       </w:r>
     </w:p>
     <w:p>
@@ -8143,13 +8140,13 @@
         <w:rPr>
           <w:lang w:val="nb-NO"/>
         </w:rPr>
-        <w:t>Ekspertgruppe for barn i fattige familier</w:t>
-      </w:r>
-      <w:r>
-        <w:rPr>
-          <w:lang w:val="nb-NO"/>
-        </w:rPr>
-        <w:t xml:space="preserve">. </w:t>
+        <w:t>Ekspertgruppe for barn i fattige</w:t>
+      </w:r>
+      <w:r>
+        <w:rPr>
+          <w:lang w:val="nb-NO"/>
+        </w:rPr>
+        <w:t xml:space="preserve"> familier. </w:t>
       </w:r>
       <w:r>
         <w:rPr>
@@ -8860,7 +8857,7 @@
   <w:abstractNum w:abstractNumId="11" w15:restartNumberingAfterBreak="0">
     <w:nsid w:val="0000A990"/>
     <w:multiLevelType w:val="multilevel"/>
-    <w:tmpl w:val="447CB452"/>
+    <w:tmpl w:val="40BE3FB6"/>
     <w:lvl w:ilvl="0">
       <w:numFmt w:val="bullet"/>
       <w:lvlText w:val=" "/>
@@ -9364,7 +9361,7 @@
   <w:num w:numId="44" w16cid:durableId="1713186621">
     <w:abstractNumId w:val="12"/>
   </w:num>
-  <w:num w:numId="45" w16cid:durableId="40054222">
+  <w:num w:numId="45" w16cid:durableId="559295293">
     <w:abstractNumId w:val="11"/>
   </w:num>
 </w:numbering>

</xml_diff>